<commit_message>
add style.css, sign out- Date:11/12/2024, Time: 7:23
</commit_message>
<xml_diff>
--- a/Full_Stack/CSS/CSS Tutorial for Beginners.docx
+++ b/Full_Stack/CSS/CSS Tutorial for Beginners.docx
@@ -4,6 +4,7 @@
   <w:body>
     <w:p>
       <w:pPr>
+        <w:spacing w:after="0"/>
         <w:jc w:val="center"/>
         <w:rPr>
           <w:b/>
@@ -23,20 +24,89 @@
       </w:r>
     </w:p>
     <w:p>
+      <w:pPr>
+        <w:spacing w:after="0"/>
+      </w:pPr>
       <w:r>
         <w:t xml:space="preserve">CSS (Cascading Style Sheets) is used to style and layout web pages. It controls the appearance of HTML elements by applying styles such as </w:t>
       </w:r>
+      <w:proofErr w:type="spellStart"/>
       <w:r>
         <w:t>colours</w:t>
       </w:r>
+      <w:proofErr w:type="spellEnd"/>
       <w:r>
         <w:t>, fonts, spacing, and positioning.</w:t>
       </w:r>
     </w:p>
-    <w:p/>
-    <w:p/>
-    <w:p/>
-    <w:p/>
+    <w:p>
+      <w:pPr>
+        <w:spacing w:after="0"/>
+      </w:pPr>
+    </w:p>
+    <w:p>
+      <w:pPr>
+        <w:spacing w:after="0"/>
+        <w:rPr>
+          <w:b/>
+          <w:bCs/>
+        </w:rPr>
+      </w:pPr>
+      <w:r>
+        <w:rPr>
+          <w:b/>
+          <w:bCs/>
+        </w:rPr>
+        <w:t>Basic Syntax of CSS:</w:t>
+      </w:r>
+    </w:p>
+    <w:p>
+      <w:pPr>
+        <w:spacing w:after="0"/>
+      </w:pPr>
+      <w:r>
+        <w:t>To style an HTML element, you can use:</w:t>
+      </w:r>
+    </w:p>
+    <w:p>
+      <w:pPr>
+        <w:spacing w:after="0"/>
+      </w:pPr>
+      <w:r>
+        <w:t>selector {</w:t>
+      </w:r>
+    </w:p>
+    <w:p>
+      <w:pPr>
+        <w:spacing w:after="0"/>
+      </w:pPr>
+      <w:r>
+        <w:t xml:space="preserve">    property: value;</w:t>
+      </w:r>
+    </w:p>
+    <w:p>
+      <w:pPr>
+        <w:spacing w:after="0"/>
+      </w:pPr>
+      <w:r>
+        <w:t>}</w:t>
+      </w:r>
+    </w:p>
+    <w:p>
+      <w:pPr>
+        <w:spacing w:after="0"/>
+      </w:pPr>
+    </w:p>
+    <w:p>
+      <w:pPr>
+        <w:spacing w:after="0"/>
+      </w:pPr>
+    </w:p>
+    <w:p>
+      <w:pPr>
+        <w:spacing w:after="0"/>
+      </w:pPr>
+    </w:p>
     <w:sectPr>
       <w:pgSz w:w="12240" w:h="15840"/>
       <w:pgMar w:top="1440" w:right="1440" w:bottom="1440" w:left="1440" w:header="720" w:footer="720" w:gutter="0"/>
@@ -472,7 +542,6 @@
   <w:style w:type="character" w:default="1" w:styleId="DefaultParagraphFont">
     <w:name w:val="Default Paragraph Font"/>
     <w:uiPriority w:val="1"/>
-    <w:semiHidden/>
     <w:unhideWhenUsed/>
   </w:style>
   <w:style w:type="table" w:default="1" w:styleId="TableNormal">

</xml_diff>